<commit_message>
facebook login, validation msgs
</commit_message>
<xml_diff>
--- a/Documentation.docx
+++ b/Documentation.docx
@@ -182,6 +182,20 @@
         </w:rPr>
         <w:t>ntials or do social login using</w:t>
       </w:r>
+      <w:r>
+        <w:rPr>
+          <w:sz w:val="24"/>
+          <w:szCs w:val="24"/>
+        </w:rPr>
+        <w:t xml:space="preserve"> google</w:t>
+      </w:r>
+      <w:r>
+        <w:rPr>
+          <w:sz w:val="24"/>
+          <w:szCs w:val="24"/>
+        </w:rPr>
+        <w:t xml:space="preserve"> or f</w:t>
+      </w:r>
       <w:bookmarkStart w:id="0" w:name="_GoBack"/>
       <w:bookmarkEnd w:id="0"/>
       <w:r>
@@ -189,7 +203,7 @@
           <w:sz w:val="24"/>
           <w:szCs w:val="24"/>
         </w:rPr>
-        <w:t xml:space="preserve"> google</w:t>
+        <w:t>acebook</w:t>
       </w:r>
       <w:r>
         <w:rPr>

</xml_diff>